<commit_message>
Finale Änderungen an Manuskript
</commit_message>
<xml_diff>
--- a/doc/Publications/JChromatogrB-InCroMAP/CoverLetter.docx
+++ b/doc/Publications/JChromatogrB-InCroMAP/CoverLetter.docx
@@ -210,16 +210,7 @@
           <w:lang w:val="en-US"/>
         </w:rPr>
         <w:tab/>
-        <w:t>+49 7071 29-7</w:t>
-      </w:r>
-      <w:r>
-        <w:rPr>
-          <w:noProof/>
-          <w:sz w:val="18"/>
-          <w:szCs w:val="18"/>
-          <w:lang w:val="en-US"/>
-        </w:rPr>
-        <w:t>7174</w:t>
+        <w:t>+49 7071 29-77174</w:t>
       </w:r>
     </w:p>
     <w:p>
@@ -229,15 +220,15 @@
         <w:rPr>
           <w:sz w:val="18"/>
           <w:szCs w:val="18"/>
-          <w:lang w:val="en-US"/>
-        </w:rPr>
-      </w:pPr>
-      <w:r>
-        <w:rPr>
-          <w:noProof/>
-          <w:sz w:val="18"/>
-          <w:szCs w:val="18"/>
-          <w:lang w:val="en-US"/>
+          <w:lang w:val="fr-FR"/>
+        </w:rPr>
+      </w:pPr>
+      <w:r>
+        <w:rPr>
+          <w:noProof/>
+          <w:sz w:val="18"/>
+          <w:szCs w:val="18"/>
+          <w:lang w:val="fr-FR"/>
         </w:rPr>
         <w:t>Fax:</w:t>
       </w:r>
@@ -246,19 +237,18 @@
           <w:noProof/>
           <w:sz w:val="18"/>
           <w:szCs w:val="18"/>
-          <w:lang w:val="en-US"/>
+          <w:lang w:val="fr-FR"/>
         </w:rPr>
         <w:tab/>
-        <w:t>+49 7071 29-</w:t>
-      </w:r>
-      <w:r>
-        <w:rPr>
-          <w:noProof/>
-          <w:sz w:val="18"/>
-          <w:szCs w:val="18"/>
-          <w:lang w:val="en-US"/>
-        </w:rPr>
-        <w:t>5091</w:t>
+      </w:r>
+      <w:r>
+        <w:rPr>
+          <w:noProof/>
+          <w:sz w:val="18"/>
+          <w:szCs w:val="18"/>
+          <w:lang w:val="fr-FR"/>
+        </w:rPr>
+        <w:t>+49 7071 29-5091</w:t>
       </w:r>
     </w:p>
     <w:p>
@@ -269,26 +259,17 @@
           <w:noProof/>
           <w:sz w:val="18"/>
           <w:szCs w:val="18"/>
-          <w:lang w:val="en-US"/>
-        </w:rPr>
-      </w:pPr>
-      <w:r>
-        <w:rPr>
-          <w:noProof/>
-          <w:sz w:val="18"/>
-          <w:szCs w:val="18"/>
-          <w:lang w:val="en-US"/>
-        </w:rPr>
-        <w:t>lars.rosenbaum</w:t>
-      </w:r>
-      <w:r>
-        <w:rPr>
-          <w:noProof/>
-          <w:sz w:val="18"/>
-          <w:szCs w:val="18"/>
-          <w:lang w:val="en-US"/>
-        </w:rPr>
-        <w:t>@uni-tuebingen.de</w:t>
+          <w:lang w:val="fr-FR"/>
+        </w:rPr>
+      </w:pPr>
+      <w:r>
+        <w:rPr>
+          <w:noProof/>
+          <w:sz w:val="18"/>
+          <w:szCs w:val="18"/>
+          <w:lang w:val="fr-FR"/>
+        </w:rPr>
+        <w:t>lars.rosenbaum@uni-tuebingen.de</w:t>
       </w:r>
     </w:p>
     <w:p>
@@ -298,32 +279,16 @@
         <w:rPr>
           <w:sz w:val="18"/>
           <w:szCs w:val="18"/>
-          <w:lang w:val="en-US"/>
-        </w:rPr>
-      </w:pPr>
-      <w:r>
-        <w:rPr>
-          <w:sz w:val="18"/>
-          <w:szCs w:val="18"/>
-          <w:lang w:val="en-US"/>
-        </w:rPr>
-        <w:t>www.</w:t>
-      </w:r>
-      <w:r>
-        <w:rPr>
-          <w:sz w:val="18"/>
-          <w:szCs w:val="18"/>
-          <w:lang w:val="en-US"/>
-        </w:rPr>
-        <w:t>cogsys.</w:t>
-      </w:r>
-      <w:r>
-        <w:rPr>
-          <w:sz w:val="18"/>
-          <w:szCs w:val="18"/>
-          <w:lang w:val="en-US"/>
-        </w:rPr>
-        <w:t>cs.uni-tuebingen.de</w:t>
+          <w:lang w:val="fr-FR"/>
+        </w:rPr>
+      </w:pPr>
+      <w:r>
+        <w:rPr>
+          <w:sz w:val="18"/>
+          <w:szCs w:val="18"/>
+          <w:lang w:val="fr-FR"/>
+        </w:rPr>
+        <w:t>www.cogsys.cs.uni-tuebingen.de</w:t>
       </w:r>
     </w:p>
     <w:p>
@@ -333,7 +298,7 @@
         <w:rPr>
           <w:sz w:val="18"/>
           <w:szCs w:val="18"/>
-          <w:lang w:val="en-US"/>
+          <w:lang w:val="fr-FR"/>
         </w:rPr>
       </w:pPr>
     </w:p>
@@ -344,6 +309,7 @@
         <w:rPr>
           <w:noProof/>
           <w:sz w:val="20"/>
+          <w:szCs w:val="20"/>
           <w:lang w:val="en-US"/>
         </w:rPr>
       </w:pPr>
@@ -351,6 +317,7 @@
         <w:rPr>
           <w:noProof/>
           <w:sz w:val="20"/>
+          <w:szCs w:val="20"/>
         </w:rPr>
         <w:fldChar w:fldCharType="begin"/>
       </w:r>
@@ -358,6 +325,7 @@
         <w:rPr>
           <w:noProof/>
           <w:sz w:val="20"/>
+          <w:szCs w:val="20"/>
         </w:rPr>
         <w:instrText xml:space="preserve"> TIME \@ "d. MMMM yyyy" </w:instrText>
       </w:r>
@@ -365,6 +333,7 @@
         <w:rPr>
           <w:noProof/>
           <w:sz w:val="20"/>
+          <w:szCs w:val="20"/>
         </w:rPr>
         <w:fldChar w:fldCharType="separate"/>
       </w:r>
@@ -372,6 +341,7 @@
         <w:rPr>
           <w:noProof/>
           <w:sz w:val="20"/>
+          <w:szCs w:val="20"/>
         </w:rPr>
         <w:t>18. September 2013</w:t>
       </w:r>
@@ -379,6 +349,7 @@
         <w:rPr>
           <w:noProof/>
           <w:sz w:val="20"/>
+          <w:szCs w:val="20"/>
         </w:rPr>
         <w:fldChar w:fldCharType="end"/>
       </w:r>
@@ -389,6 +360,7 @@
         <w:framePr w:w="3107" w:h="4126" w:hRule="exact" w:hSpace="181" w:wrap="around" w:vAnchor="page" w:hAnchor="page" w:x="8132" w:y="1997"/>
         <w:rPr>
           <w:sz w:val="20"/>
+          <w:szCs w:val="20"/>
           <w:lang w:val="en-US"/>
         </w:rPr>
       </w:pPr>
@@ -398,7 +370,8 @@
         <w:pStyle w:val="EKUTBetreffzeile"/>
         <w:rPr>
           <w:b w:val="0"/>
-          <w:color w:val="FFFFFF" w:themeColor="background1"/>
+          <w:bCs w:val="0"/>
+          <w:color w:val="FFFFFF"/>
           <w:lang w:val="en-US"/>
         </w:rPr>
       </w:pPr>
@@ -417,7 +390,7 @@
       <w:pPr>
         <w:pStyle w:val="EKUTTextkrper"/>
         <w:rPr>
-          <w:color w:val="FFFFFF" w:themeColor="background1"/>
+          <w:color w:val="FFFFFF"/>
           <w:lang w:val="en-US"/>
         </w:rPr>
       </w:pPr>
@@ -428,7 +401,7 @@
         <w:framePr w:w="4953" w:h="946" w:hRule="exact" w:hSpace="181" w:wrap="notBeside" w:vAnchor="page" w:hAnchor="page" w:x="1140" w:y="4996"/>
         <w:shd w:val="clear" w:color="FFFFFF" w:fill="auto"/>
         <w:rPr>
-          <w:color w:val="FFFFFF" w:themeColor="background1"/>
+          <w:color w:val="FFFFFF"/>
           <w:lang w:val="en-US"/>
         </w:rPr>
       </w:pPr>
@@ -510,13 +483,7 @@
         <w:rPr>
           <w:lang w:val="en-US"/>
         </w:rPr>
-        <w:t>paper</w:t>
-      </w:r>
-      <w:r>
-        <w:rPr>
-          <w:lang w:val="en-US"/>
-        </w:rPr>
-        <w:t xml:space="preserve"> </w:t>
+        <w:t xml:space="preserve">paper </w:t>
       </w:r>
       <w:r>
         <w:rPr>
@@ -540,37 +507,7 @@
         <w:rPr>
           <w:lang w:val="en-US"/>
         </w:rPr>
-        <w:t xml:space="preserve"> of the Journal of Chromatography B and </w:t>
-      </w:r>
-      <w:r>
-        <w:rPr>
-          <w:lang w:val="en-US"/>
-        </w:rPr>
-        <w:t xml:space="preserve">for </w:t>
-      </w:r>
-      <w:r>
-        <w:rPr>
-          <w:lang w:val="en-US"/>
-        </w:rPr>
-        <w:t>the extension of the deadline</w:t>
-      </w:r>
-      <w:r>
-        <w:rPr>
-          <w:lang w:val="en-US"/>
-        </w:rPr>
-        <w:t xml:space="preserve"> by</w:t>
-      </w:r>
-      <w:r>
-        <w:rPr>
-          <w:lang w:val="en-US"/>
-        </w:rPr>
-        <w:t xml:space="preserve"> two weeks.</w:t>
-      </w:r>
-      <w:r>
-        <w:rPr>
-          <w:lang w:val="en-US"/>
-        </w:rPr>
-        <w:t xml:space="preserve"> Enclosed you f</w:t>
+        <w:t xml:space="preserve"> of the Journal of Chromatography B and for your very kind extension of the deadline by two weeks. Enclosed you f</w:t>
       </w:r>
       <w:r>
         <w:rPr>
@@ -624,49 +561,7 @@
         <w:rPr>
           <w:lang w:val="en-US"/>
         </w:rPr>
-        <w:t xml:space="preserve">The manuscript </w:t>
-      </w:r>
-      <w:r>
-        <w:rPr>
-          <w:lang w:val="en-US"/>
-        </w:rPr>
-        <w:t>presents</w:t>
-      </w:r>
-      <w:r>
-        <w:rPr>
-          <w:lang w:val="en-US"/>
-        </w:rPr>
-        <w:t xml:space="preserve"> a</w:t>
-      </w:r>
-      <w:r>
-        <w:rPr>
-          <w:lang w:val="en-US"/>
-        </w:rPr>
-        <w:t xml:space="preserve">n extended version of the </w:t>
-      </w:r>
-      <w:r>
-        <w:rPr>
-          <w:lang w:val="en-US"/>
-        </w:rPr>
-        <w:t>Java</w:t>
-      </w:r>
-      <w:r>
-        <w:rPr>
-          <w:lang w:val="en-US"/>
-        </w:rPr>
-        <w:t>-</w:t>
-      </w:r>
-      <w:r>
-        <w:rPr>
-          <w:lang w:val="en-US"/>
-        </w:rPr>
-        <w:t>based tool</w:t>
-      </w:r>
-      <w:r>
-        <w:rPr>
-          <w:lang w:val="en-US"/>
-        </w:rPr>
-        <w:t xml:space="preserve"> </w:t>
+        <w:t xml:space="preserve">The manuscript presents an extended version of the Java-based tool </w:t>
       </w:r>
       <w:proofErr w:type="spellStart"/>
       <w:r>
@@ -680,19 +575,7 @@
         <w:rPr>
           <w:lang w:val="en-US"/>
         </w:rPr>
-        <w:t>, which</w:t>
-      </w:r>
-      <w:r>
-        <w:rPr>
-          <w:lang w:val="en-US"/>
-        </w:rPr>
-        <w:t xml:space="preserve"> is able to perform an integrated enrichment analysis and pathway-based visualization </w:t>
-      </w:r>
-      <w:r>
-        <w:rPr>
-          <w:lang w:val="en-US"/>
-        </w:rPr>
-        <w:t>of multi-</w:t>
+        <w:t>, which is able to perform an integrated enrichment analysis and pathway-based visualization of multi-</w:t>
       </w:r>
       <w:proofErr w:type="spellStart"/>
       <w:r>
@@ -720,13 +603,7 @@
         <w:rPr>
           <w:lang w:val="en-US"/>
         </w:rPr>
-        <w:t>, and proteomics data from various platform types. The extended version presented in the manuscript supports the analysis of annotated metabolomics data, thereby complementing the tool for</w:t>
-      </w:r>
-      <w:r>
-        <w:rPr>
-          <w:lang w:val="en-US"/>
-        </w:rPr>
-        <w:t xml:space="preserve"> comprehensive s</w:t>
+        <w:t>, and proteomics data from various platform types. The no</w:t>
       </w:r>
       <w:bookmarkStart w:id="0" w:name="_GoBack"/>
       <w:bookmarkEnd w:id="0"/>
@@ -734,19 +611,21 @@
         <w:rPr>
           <w:lang w:val="en-US"/>
         </w:rPr>
-        <w:t>ystems biology data</w:t>
-      </w:r>
-      <w:r>
-        <w:rPr>
-          <w:lang w:val="en-US"/>
-        </w:rPr>
-        <w:t xml:space="preserve"> evaluation</w:t>
-      </w:r>
-      <w:r>
-        <w:rPr>
-          <w:lang w:val="en-US"/>
-        </w:rPr>
-        <w:t>.</w:t>
+        <w:t xml:space="preserve">vel, extended version presented in the manuscript supports the analysis of annotated metabolomics data, thereby complementing the tool for </w:t>
+      </w:r>
+      <w:proofErr w:type="gramStart"/>
+      <w:r>
+        <w:rPr>
+          <w:lang w:val="en-US"/>
+        </w:rPr>
+        <w:t>comprehensive</w:t>
+      </w:r>
+      <w:proofErr w:type="gramEnd"/>
+      <w:r>
+        <w:rPr>
+          <w:lang w:val="en-US"/>
+        </w:rPr>
+        <w:t xml:space="preserve"> systems biology data evaluation.</w:t>
       </w:r>
     </w:p>
     <w:p>
@@ -774,19 +653,7 @@
         <w:rPr>
           <w:lang w:val="en-US"/>
         </w:rPr>
-        <w:t xml:space="preserve">the Journal of </w:t>
-      </w:r>
-      <w:r>
-        <w:rPr>
-          <w:lang w:val="en-US"/>
-        </w:rPr>
-        <w:t>Chromatography B</w:t>
-      </w:r>
-      <w:r>
-        <w:rPr>
-          <w:lang w:val="en-US"/>
-        </w:rPr>
-        <w:t>.</w:t>
+        <w:t>the Journal of Chromatography B.</w:t>
       </w:r>
     </w:p>
     <w:p>
@@ -814,13 +681,7 @@
         <w:rPr>
           <w:lang w:val="en-US"/>
         </w:rPr>
-        <w:t>lars.rosenbaum</w:t>
-      </w:r>
-      <w:r>
-        <w:rPr>
-          <w:lang w:val="en-US"/>
-        </w:rPr>
-        <w:t>@uni-tuebingen.de).</w:t>
+        <w:t>lars.rosenbaum@uni-tuebingen.de).</w:t>
       </w:r>
     </w:p>
     <w:p>
@@ -830,12 +691,6 @@
           <w:lang w:val="en-US"/>
         </w:rPr>
       </w:pPr>
-      <w:r>
-        <w:rPr>
-          <w:lang w:val="en-US"/>
-        </w:rPr>
-        <w:t xml:space="preserve"> </w:t>
-      </w:r>
     </w:p>
     <w:p>
       <w:pPr>
@@ -1032,10 +887,7 @@
       <w:framePr w:h="420" w:hRule="exact" w:wrap="notBeside" w:x="1135" w:y="2553"/>
     </w:pPr>
     <w:r>
-      <w:t>Universität Tübingen, WSI</w:t>
-    </w:r>
-    <w:r>
-      <w:t>, Prof. A. Zell, Sand 1, 72076 Tübingen</w:t>
+      <w:t>Universität Tübingen, WSI, Prof. A. Zell, Sand 1, 72076 Tübingen</w:t>
     </w:r>
   </w:p>
   <w:p>
@@ -1046,53 +898,32 @@
       <w:rPr>
         <w:noProof/>
       </w:rPr>
-      <w:drawing>
-        <wp:anchor distT="0" distB="0" distL="114300" distR="114300" simplePos="0" relativeHeight="251657728" behindDoc="0" locked="1" layoutInCell="1" allowOverlap="1">
-          <wp:simplePos x="0" y="0"/>
-          <wp:positionH relativeFrom="margin">
-            <wp:posOffset>0</wp:posOffset>
-          </wp:positionH>
-          <wp:positionV relativeFrom="paragraph">
-            <wp:posOffset>0</wp:posOffset>
-          </wp:positionV>
-          <wp:extent cx="2800350" cy="719455"/>
-          <wp:effectExtent l="19050" t="0" r="0" b="0"/>
-          <wp:wrapSquare wrapText="bothSides"/>
-          <wp:docPr id="1" name="Grafik 1" descr="logo rgb.png"/>
-          <wp:cNvGraphicFramePr>
-            <a:graphicFrameLocks xmlns:a="http://schemas.openxmlformats.org/drawingml/2006/main" noChangeAspect="1"/>
-          </wp:cNvGraphicFramePr>
-          <a:graphic xmlns:a="http://schemas.openxmlformats.org/drawingml/2006/main">
-            <a:graphicData uri="http://schemas.openxmlformats.org/drawingml/2006/picture">
-              <pic:pic xmlns:pic="http://schemas.openxmlformats.org/drawingml/2006/picture">
-                <pic:nvPicPr>
-                  <pic:cNvPr id="0" name="Grafik 1" descr="logo rgb.png"/>
-                  <pic:cNvPicPr>
-                    <a:picLocks noChangeAspect="1" noChangeArrowheads="1"/>
-                  </pic:cNvPicPr>
-                </pic:nvPicPr>
-                <pic:blipFill>
-                  <a:blip r:embed="rId1"/>
-                  <a:srcRect/>
-                  <a:stretch>
-                    <a:fillRect/>
-                  </a:stretch>
-                </pic:blipFill>
-                <pic:spPr bwMode="auto">
-                  <a:xfrm>
-                    <a:off x="0" y="0"/>
-                    <a:ext cx="2800350" cy="719455"/>
-                  </a:xfrm>
-                  <a:prstGeom prst="rect">
-                    <a:avLst/>
-                  </a:prstGeom>
-                  <a:noFill/>
-                </pic:spPr>
-              </pic:pic>
-            </a:graphicData>
-          </a:graphic>
-        </wp:anchor>
-      </w:drawing>
+      <w:pict>
+        <v:shapetype id="_x0000_t75" coordsize="21600,21600" o:spt="75" o:preferrelative="t" path="m@4@5l@4@11@9@11@9@5xe" filled="f" stroked="f">
+          <v:stroke joinstyle="miter"/>
+          <v:formulas>
+            <v:f eqn="if lineDrawn pixelLineWidth 0"/>
+            <v:f eqn="sum @0 1 0"/>
+            <v:f eqn="sum 0 0 @1"/>
+            <v:f eqn="prod @2 1 2"/>
+            <v:f eqn="prod @3 21600 pixelWidth"/>
+            <v:f eqn="prod @3 21600 pixelHeight"/>
+            <v:f eqn="sum @0 0 1"/>
+            <v:f eqn="prod @6 1 2"/>
+            <v:f eqn="prod @7 21600 pixelWidth"/>
+            <v:f eqn="sum @8 21600 0"/>
+            <v:f eqn="prod @7 21600 pixelHeight"/>
+            <v:f eqn="sum @10 21600 0"/>
+          </v:formulas>
+          <v:path o:extrusionok="f" gradientshapeok="t" o:connecttype="rect"/>
+          <o:lock v:ext="edit" aspectratio="t"/>
+        </v:shapetype>
+        <v:shape id="Grafik 1" o:spid="_x0000_s2049" type="#_x0000_t75" alt="logo rgb.png" style="position:absolute;margin-left:0;margin-top:0;width:220.5pt;height:56.65pt;z-index:1;visibility:visible;mso-position-horizontal-relative:margin">
+          <v:imagedata r:id="rId1" o:title=""/>
+          <w10:wrap type="square" anchorx="margin"/>
+          <w10:anchorlock/>
+        </v:shape>
+      </w:pict>
     </w:r>
     <w:r>
       <w:tab/>
@@ -1115,7 +946,7 @@
         <w:ind w:left="720" w:hanging="360"/>
       </w:pPr>
       <w:rPr>
-        <w:rFonts w:ascii="Arial" w:eastAsia="Times New Roman" w:hAnsi="Arial" w:cs="Arial" w:hint="default"/>
+        <w:rFonts w:ascii="Arial" w:eastAsia="Times New Roman" w:hAnsi="Arial" w:hint="default"/>
       </w:rPr>
     </w:lvl>
     <w:lvl w:ilvl="1" w:tplc="04070003" w:tentative="1">
@@ -1127,7 +958,7 @@
         <w:ind w:left="1440" w:hanging="360"/>
       </w:pPr>
       <w:rPr>
-        <w:rFonts w:ascii="Courier New" w:hAnsi="Courier New" w:cs="Courier New" w:hint="default"/>
+        <w:rFonts w:ascii="Courier New" w:hAnsi="Courier New" w:hint="default"/>
       </w:rPr>
     </w:lvl>
     <w:lvl w:ilvl="2" w:tplc="04070005" w:tentative="1">
@@ -1139,7 +970,7 @@
         <w:ind w:left="2160" w:hanging="360"/>
       </w:pPr>
       <w:rPr>
-        <w:rFonts w:ascii="Wingdings" w:hAnsi="Wingdings" w:hint="default"/>
+        <w:rFonts w:ascii="Wingdings" w:hAnsi="Wingdings" w:cs="Wingdings" w:hint="default"/>
       </w:rPr>
     </w:lvl>
     <w:lvl w:ilvl="3" w:tplc="04070001" w:tentative="1">
@@ -1151,7 +982,7 @@
         <w:ind w:left="2880" w:hanging="360"/>
       </w:pPr>
       <w:rPr>
-        <w:rFonts w:ascii="Symbol" w:hAnsi="Symbol" w:hint="default"/>
+        <w:rFonts w:ascii="Symbol" w:hAnsi="Symbol" w:cs="Symbol" w:hint="default"/>
       </w:rPr>
     </w:lvl>
     <w:lvl w:ilvl="4" w:tplc="04070003" w:tentative="1">
@@ -1175,7 +1006,7 @@
         <w:ind w:left="4320" w:hanging="360"/>
       </w:pPr>
       <w:rPr>
-        <w:rFonts w:ascii="Wingdings" w:hAnsi="Wingdings" w:hint="default"/>
+        <w:rFonts w:ascii="Wingdings" w:hAnsi="Wingdings" w:cs="Wingdings" w:hint="default"/>
       </w:rPr>
     </w:lvl>
     <w:lvl w:ilvl="6" w:tplc="04070001" w:tentative="1">
@@ -1187,7 +1018,7 @@
         <w:ind w:left="5040" w:hanging="360"/>
       </w:pPr>
       <w:rPr>
-        <w:rFonts w:ascii="Symbol" w:hAnsi="Symbol" w:hint="default"/>
+        <w:rFonts w:ascii="Symbol" w:hAnsi="Symbol" w:cs="Symbol" w:hint="default"/>
       </w:rPr>
     </w:lvl>
     <w:lvl w:ilvl="7" w:tplc="04070003" w:tentative="1">
@@ -1211,7 +1042,7 @@
         <w:ind w:left="6480" w:hanging="360"/>
       </w:pPr>
       <w:rPr>
-        <w:rFonts w:ascii="Wingdings" w:hAnsi="Wingdings" w:hint="default"/>
+        <w:rFonts w:ascii="Wingdings" w:hAnsi="Wingdings" w:cs="Wingdings" w:hint="default"/>
       </w:rPr>
     </w:lvl>
   </w:abstractNum>
@@ -1227,7 +1058,7 @@
         <w:ind w:left="720" w:hanging="360"/>
       </w:pPr>
       <w:rPr>
-        <w:rFonts w:ascii="Arial" w:eastAsia="Times New Roman" w:hAnsi="Arial" w:cs="Arial" w:hint="default"/>
+        <w:rFonts w:ascii="Arial" w:eastAsia="Times New Roman" w:hAnsi="Arial" w:hint="default"/>
       </w:rPr>
     </w:lvl>
     <w:lvl w:ilvl="1" w:tplc="04070003" w:tentative="1">
@@ -1251,7 +1082,7 @@
         <w:ind w:left="2160" w:hanging="360"/>
       </w:pPr>
       <w:rPr>
-        <w:rFonts w:ascii="Wingdings" w:hAnsi="Wingdings" w:hint="default"/>
+        <w:rFonts w:ascii="Wingdings" w:hAnsi="Wingdings" w:cs="Wingdings" w:hint="default"/>
       </w:rPr>
     </w:lvl>
     <w:lvl w:ilvl="3" w:tplc="04070001" w:tentative="1">
@@ -1263,7 +1094,7 @@
         <w:ind w:left="2880" w:hanging="360"/>
       </w:pPr>
       <w:rPr>
-        <w:rFonts w:ascii="Symbol" w:hAnsi="Symbol" w:hint="default"/>
+        <w:rFonts w:ascii="Symbol" w:hAnsi="Symbol" w:cs="Symbol" w:hint="default"/>
       </w:rPr>
     </w:lvl>
     <w:lvl w:ilvl="4" w:tplc="04070003" w:tentative="1">
@@ -1287,7 +1118,7 @@
         <w:ind w:left="4320" w:hanging="360"/>
       </w:pPr>
       <w:rPr>
-        <w:rFonts w:ascii="Wingdings" w:hAnsi="Wingdings" w:hint="default"/>
+        <w:rFonts w:ascii="Wingdings" w:hAnsi="Wingdings" w:cs="Wingdings" w:hint="default"/>
       </w:rPr>
     </w:lvl>
     <w:lvl w:ilvl="6" w:tplc="04070001" w:tentative="1">
@@ -1299,7 +1130,7 @@
         <w:ind w:left="5040" w:hanging="360"/>
       </w:pPr>
       <w:rPr>
-        <w:rFonts w:ascii="Symbol" w:hAnsi="Symbol" w:hint="default"/>
+        <w:rFonts w:ascii="Symbol" w:hAnsi="Symbol" w:cs="Symbol" w:hint="default"/>
       </w:rPr>
     </w:lvl>
     <w:lvl w:ilvl="7" w:tplc="04070003" w:tentative="1">
@@ -1323,7 +1154,7 @@
         <w:ind w:left="6480" w:hanging="360"/>
       </w:pPr>
       <w:rPr>
-        <w:rFonts w:ascii="Wingdings" w:hAnsi="Wingdings" w:hint="default"/>
+        <w:rFonts w:ascii="Wingdings" w:hAnsi="Wingdings" w:cs="Wingdings" w:hint="default"/>
       </w:rPr>
     </w:lvl>
   </w:abstractNum>
@@ -1379,8 +1210,8 @@
     <w:lsdException w:name="Normal Indent" w:semiHidden="1" w:unhideWhenUsed="1"/>
     <w:lsdException w:name="footnote text" w:semiHidden="1" w:unhideWhenUsed="1"/>
     <w:lsdException w:name="annotation text" w:semiHidden="1" w:unhideWhenUsed="1"/>
-    <w:lsdException w:name="header" w:semiHidden="1" w:uiPriority="0" w:unhideWhenUsed="1"/>
-    <w:lsdException w:name="footer" w:semiHidden="1" w:unhideWhenUsed="1"/>
+    <w:lsdException w:name="header" w:semiHidden="1"/>
+    <w:lsdException w:name="footer" w:semiHidden="1"/>
     <w:lsdException w:name="index heading" w:semiHidden="1" w:unhideWhenUsed="1"/>
     <w:lsdException w:name="caption" w:semiHidden="1" w:uiPriority="35" w:unhideWhenUsed="1" w:qFormat="1"/>
     <w:lsdException w:name="table of figures" w:semiHidden="1" w:unhideWhenUsed="1"/>
@@ -1413,7 +1244,7 @@
     <w:lsdException w:name="Title" w:uiPriority="10" w:qFormat="1"/>
     <w:lsdException w:name="Closing" w:semiHidden="1" w:unhideWhenUsed="1"/>
     <w:lsdException w:name="Signature" w:semiHidden="1" w:unhideWhenUsed="1"/>
-    <w:lsdException w:name="Default Paragraph Font" w:semiHidden="1" w:uiPriority="1" w:unhideWhenUsed="1"/>
+    <w:lsdException w:name="Default Paragraph Font" w:semiHidden="1"/>
     <w:lsdException w:name="Body Text" w:semiHidden="1" w:unhideWhenUsed="1"/>
     <w:lsdException w:name="Body Text Indent" w:semiHidden="1" w:unhideWhenUsed="1"/>
     <w:lsdException w:name="List Continue" w:semiHidden="1" w:unhideWhenUsed="1"/>
@@ -1501,11 +1332,11 @@
     <w:lsdException w:name="Table Web 1" w:semiHidden="1" w:unhideWhenUsed="1"/>
     <w:lsdException w:name="Table Web 2" w:semiHidden="1" w:unhideWhenUsed="1"/>
     <w:lsdException w:name="Table Web 3" w:semiHidden="1" w:unhideWhenUsed="1"/>
-    <w:lsdException w:name="Balloon Text" w:semiHidden="1" w:unhideWhenUsed="1"/>
+    <w:lsdException w:name="Balloon Text" w:semiHidden="1"/>
     <w:lsdException w:name="Table Grid" w:uiPriority="59"/>
     <w:lsdException w:name="Table Theme" w:semiHidden="1" w:unhideWhenUsed="1"/>
     <w:lsdException w:name="Placeholder Text" w:semiHidden="1"/>
-    <w:lsdException w:name="No Spacing" w:semiHidden="1" w:uiPriority="1" w:qFormat="1"/>
+    <w:lsdException w:name="No Spacing" w:qFormat="1"/>
     <w:lsdException w:name="Light Shading" w:uiPriority="60"/>
     <w:lsdException w:name="Light List" w:uiPriority="61"/>
     <w:lsdException w:name="Light Grid" w:uiPriority="62"/>
@@ -1723,13 +1554,11 @@
   <w:style w:type="paragraph" w:default="1" w:styleId="Standard">
     <w:name w:val="Normal"/>
     <w:qFormat/>
-    <w:rsid w:val="005D1543"/>
     <w:pPr>
       <w:spacing w:line="260" w:lineRule="exact"/>
     </w:pPr>
     <w:rPr>
-      <w:rFonts w:ascii="Arial" w:eastAsia="Times New Roman" w:hAnsi="Arial"/>
-      <w:szCs w:val="24"/>
+      <w:rFonts w:ascii="Arial" w:eastAsia="Times New Roman" w:hAnsi="Arial" w:cs="Arial"/>
     </w:rPr>
   </w:style>
   <w:style w:type="character" w:default="1" w:styleId="Absatz-Standardschriftart">
@@ -1763,8 +1592,7 @@
     <w:name w:val="header"/>
     <w:basedOn w:val="EKUTTextkrper"/>
     <w:link w:val="KopfzeileZchn"/>
-    <w:unhideWhenUsed/>
-    <w:rsid w:val="005D1543"/>
+    <w:uiPriority w:val="99"/>
     <w:pPr>
       <w:tabs>
         <w:tab w:val="center" w:pos="4536"/>
@@ -1775,11 +1603,11 @@
   </w:style>
   <w:style w:type="character" w:customStyle="1" w:styleId="KopfzeileZchn">
     <w:name w:val="Kopfzeile Zchn"/>
-    <w:basedOn w:val="Absatz-Standardschriftart"/>
     <w:link w:val="Kopfzeile"/>
-    <w:rsid w:val="00A104F4"/>
+    <w:uiPriority w:val="99"/>
     <w:rPr>
-      <w:rFonts w:ascii="Arial" w:eastAsia="Times New Roman" w:hAnsi="Arial" w:cs="Arial"/>
+      <w:rFonts w:ascii="Arial" w:hAnsi="Arial" w:cs="Arial"/>
+      <w:sz w:val="20"/>
       <w:szCs w:val="20"/>
       <w:lang w:eastAsia="de-DE"/>
     </w:rPr>
@@ -1789,8 +1617,6 @@
     <w:basedOn w:val="Standard"/>
     <w:link w:val="FuzeileZchn"/>
     <w:uiPriority w:val="99"/>
-    <w:unhideWhenUsed/>
-    <w:rsid w:val="005D1543"/>
     <w:pPr>
       <w:tabs>
         <w:tab w:val="center" w:pos="4536"/>
@@ -1801,13 +1627,11 @@
   </w:style>
   <w:style w:type="character" w:customStyle="1" w:styleId="FuzeileZchn">
     <w:name w:val="Fußzeile Zchn"/>
-    <w:basedOn w:val="Absatz-Standardschriftart"/>
     <w:link w:val="Fuzeile"/>
     <w:uiPriority w:val="99"/>
-    <w:rsid w:val="005D1543"/>
     <w:rPr>
-      <w:rFonts w:ascii="Arial" w:eastAsia="Times New Roman" w:hAnsi="Arial" w:cs="Times New Roman"/>
-      <w:sz w:val="20"/>
+      <w:rFonts w:ascii="Arial" w:hAnsi="Arial" w:cs="Arial"/>
+      <w:sz w:val="24"/>
       <w:szCs w:val="24"/>
       <w:lang w:eastAsia="de-DE"/>
     </w:rPr>
@@ -1815,7 +1639,7 @@
   <w:style w:type="paragraph" w:customStyle="1" w:styleId="EKUTFakultt">
     <w:name w:val="EKUT Fakultät"/>
     <w:basedOn w:val="EKUTTextkrper"/>
-    <w:rsid w:val="00DD5AFE"/>
+    <w:uiPriority w:val="99"/>
     <w:pPr>
       <w:tabs>
         <w:tab w:val="left" w:pos="7371"/>
@@ -1825,12 +1649,14 @@
     </w:pPr>
     <w:rPr>
       <w:b/>
+      <w:bCs/>
       <w:sz w:val="24"/>
+      <w:szCs w:val="24"/>
     </w:rPr>
   </w:style>
   <w:style w:type="paragraph" w:customStyle="1" w:styleId="EKUTTextkrper">
     <w:name w:val="EKUT Textkörper"/>
-    <w:rsid w:val="00A104F4"/>
+    <w:uiPriority w:val="99"/>
     <w:pPr>
       <w:spacing w:line="260" w:lineRule="exact"/>
       <w:contextualSpacing/>
@@ -1838,12 +1664,13 @@
     <w:rPr>
       <w:rFonts w:ascii="Arial" w:eastAsia="Times New Roman" w:hAnsi="Arial" w:cs="Arial"/>
       <w:sz w:val="22"/>
+      <w:szCs w:val="22"/>
     </w:rPr>
   </w:style>
   <w:style w:type="paragraph" w:customStyle="1" w:styleId="EKUTBetreffzeile">
     <w:name w:val="EKUT Betreffzeile"/>
     <w:basedOn w:val="EKUTTextkrper"/>
-    <w:rsid w:val="00BC28A4"/>
+    <w:uiPriority w:val="99"/>
     <w:rPr>
       <w:b/>
       <w:bCs/>
@@ -1852,24 +1679,25 @@
   <w:style w:type="paragraph" w:customStyle="1" w:styleId="EKUTAdressatAnschrift">
     <w:name w:val="EKUT Adressat/Anschrift"/>
     <w:basedOn w:val="EKUTTextkrper"/>
-    <w:rsid w:val="00E732E4"/>
+    <w:uiPriority w:val="99"/>
   </w:style>
   <w:style w:type="paragraph" w:customStyle="1" w:styleId="EKUTAbsenderinformationen">
     <w:name w:val="EKUT Absenderinformationen"/>
     <w:basedOn w:val="EKUTTextkrper"/>
-    <w:rsid w:val="005D1543"/>
+    <w:uiPriority w:val="99"/>
     <w:pPr>
       <w:spacing w:line="220" w:lineRule="exact"/>
     </w:pPr>
     <w:rPr>
       <w:color w:val="000000"/>
       <w:sz w:val="16"/>
+      <w:szCs w:val="16"/>
     </w:rPr>
   </w:style>
   <w:style w:type="paragraph" w:customStyle="1" w:styleId="EKUTFachbereichInstitutLehrstuhl">
     <w:name w:val="EKUT Fachbereich/Institut/Lehrstuhl"/>
     <w:basedOn w:val="EKUTAbsenderinformationen"/>
-    <w:rsid w:val="005D1543"/>
+    <w:uiPriority w:val="99"/>
     <w:rPr>
       <w:b/>
       <w:bCs/>
@@ -1878,27 +1706,28 @@
   <w:style w:type="paragraph" w:customStyle="1" w:styleId="EKUTAdresseAbsender">
     <w:name w:val="EKUT Adresse/Absender"/>
     <w:basedOn w:val="EKUTAdressatAnschrift"/>
-    <w:rsid w:val="006F1561"/>
+    <w:uiPriority w:val="99"/>
     <w:pPr>
       <w:spacing w:line="240" w:lineRule="auto"/>
     </w:pPr>
     <w:rPr>
       <w:sz w:val="14"/>
+      <w:szCs w:val="14"/>
     </w:rPr>
   </w:style>
   <w:style w:type="character" w:customStyle="1" w:styleId="EKUTAdresseAbsenderFett">
     <w:name w:val="EKUT Adresse/Absender Fett"/>
-    <w:uiPriority w:val="1"/>
-    <w:rsid w:val="005D1543"/>
+    <w:uiPriority w:val="99"/>
     <w:rPr>
       <w:b/>
+      <w:bCs/>
     </w:rPr>
   </w:style>
   <w:style w:type="paragraph" w:customStyle="1" w:styleId="EKUTDatumszeile">
     <w:name w:val="EKUT Datumszeile"/>
     <w:basedOn w:val="EKUTTextkrper"/>
     <w:next w:val="EKUTBetreffzeile"/>
-    <w:rsid w:val="00BC28A4"/>
+    <w:uiPriority w:val="99"/>
     <w:pPr>
       <w:spacing w:before="160"/>
     </w:pPr>
@@ -1907,7 +1736,7 @@
     <w:name w:val="EKUT Fachbereich/Institut/Lehrstuhl Rot"/>
     <w:basedOn w:val="EKUTFachbereichInstitutLehrstuhl"/>
     <w:next w:val="EKUTFachbereichInstitutLehrstuhl"/>
-    <w:rsid w:val="00776133"/>
+    <w:uiPriority w:val="99"/>
     <w:rPr>
       <w:color w:val="auto"/>
     </w:rPr>
@@ -1916,23 +1745,23 @@
     <w:name w:val="EKUT Fusszeile Fett"/>
     <w:basedOn w:val="EKUTFusszeile"/>
     <w:link w:val="EKUTFusszeileFettZchn"/>
-    <w:qFormat/>
-    <w:rsid w:val="00A104F4"/>
+    <w:uiPriority w:val="99"/>
     <w:pPr>
       <w:spacing w:before="199"/>
     </w:pPr>
     <w:rPr>
       <w:b/>
+      <w:bCs/>
     </w:rPr>
   </w:style>
   <w:style w:type="character" w:customStyle="1" w:styleId="EKUTFusszeileFettZchn">
     <w:name w:val="EKUT Fusszeile Fett Zchn"/>
-    <w:basedOn w:val="FuzeileZchn"/>
     <w:link w:val="EKUTFusszeileFett"/>
-    <w:rsid w:val="00A104F4"/>
+    <w:uiPriority w:val="99"/>
     <w:rPr>
-      <w:rFonts w:ascii="Arial" w:eastAsia="Times New Roman" w:hAnsi="Arial" w:cs="Times New Roman"/>
+      <w:rFonts w:ascii="Arial" w:hAnsi="Arial" w:cs="Arial"/>
       <w:b/>
+      <w:bCs/>
       <w:sz w:val="14"/>
       <w:szCs w:val="14"/>
       <w:lang w:val="en-GB" w:eastAsia="de-DE"/>
@@ -1941,14 +1770,13 @@
   <w:style w:type="paragraph" w:customStyle="1" w:styleId="EKUTFusszeile">
     <w:name w:val="EKUT Fusszeile"/>
     <w:link w:val="EKUTFusszeileZchn"/>
-    <w:qFormat/>
-    <w:rsid w:val="00370386"/>
+    <w:uiPriority w:val="99"/>
     <w:pPr>
       <w:spacing w:line="180" w:lineRule="exact"/>
       <w:ind w:right="2835"/>
     </w:pPr>
     <w:rPr>
-      <w:rFonts w:ascii="Arial" w:eastAsia="Times New Roman" w:hAnsi="Arial"/>
+      <w:rFonts w:ascii="Arial" w:eastAsia="Times New Roman" w:hAnsi="Arial" w:cs="Arial"/>
       <w:sz w:val="14"/>
       <w:szCs w:val="14"/>
       <w:lang w:val="en-GB"/>
@@ -1956,30 +1784,27 @@
   </w:style>
   <w:style w:type="character" w:customStyle="1" w:styleId="EKUTFusszeileZchn">
     <w:name w:val="EKUT Fusszeile Zchn"/>
-    <w:basedOn w:val="FuzeileZchn"/>
     <w:link w:val="EKUTFusszeile"/>
-    <w:rsid w:val="00370386"/>
+    <w:uiPriority w:val="99"/>
     <w:rPr>
-      <w:rFonts w:ascii="Arial" w:eastAsia="Times New Roman" w:hAnsi="Arial" w:cs="Times New Roman"/>
+      <w:rFonts w:ascii="Arial" w:hAnsi="Arial" w:cs="Arial"/>
       <w:sz w:val="14"/>
       <w:szCs w:val="14"/>
-      <w:lang w:val="en-GB" w:eastAsia="de-DE" w:bidi="ar-SA"/>
+      <w:lang w:val="en-GB" w:eastAsia="de-DE"/>
     </w:rPr>
   </w:style>
   <w:style w:type="paragraph" w:styleId="KeinLeerraum">
     <w:name w:val="No Spacing"/>
-    <w:uiPriority w:val="1"/>
-    <w:semiHidden/>
+    <w:uiPriority w:val="99"/>
     <w:qFormat/>
-    <w:rsid w:val="00A104F4"/>
     <w:rPr>
-      <w:rFonts w:ascii="Arial" w:eastAsia="Times New Roman" w:hAnsi="Arial"/>
-      <w:szCs w:val="24"/>
+      <w:rFonts w:ascii="Arial" w:eastAsia="Times New Roman" w:hAnsi="Arial" w:cs="Arial"/>
     </w:rPr>
   </w:style>
   <w:style w:type="paragraph" w:customStyle="1" w:styleId="Fensterzeile">
     <w:name w:val="Fensterzeile"/>
     <w:basedOn w:val="Standard"/>
+    <w:uiPriority w:val="99"/>
     <w:rsid w:val="006C5FC3"/>
     <w:pPr>
       <w:framePr w:w="5103" w:h="284" w:hRule="exact" w:wrap="around" w:vAnchor="page" w:hAnchor="page" w:x="1362" w:y="2836" w:anchorLock="1"/>
@@ -1987,14 +1812,39 @@
     </w:pPr>
     <w:rPr>
       <w:sz w:val="14"/>
-      <w:szCs w:val="20"/>
+      <w:szCs w:val="14"/>
+    </w:rPr>
+  </w:style>
+  <w:style w:type="paragraph" w:styleId="Sprechblasentext">
+    <w:name w:val="Balloon Text"/>
+    <w:basedOn w:val="Standard"/>
+    <w:link w:val="SprechblasentextZchn"/>
+    <w:uiPriority w:val="99"/>
+    <w:semiHidden/>
+    <w:rsid w:val="00336C4C"/>
+    <w:rPr>
+      <w:rFonts w:ascii="Tahoma" w:hAnsi="Tahoma" w:cs="Tahoma"/>
+      <w:sz w:val="16"/>
+      <w:szCs w:val="16"/>
+    </w:rPr>
+  </w:style>
+  <w:style w:type="character" w:customStyle="1" w:styleId="SprechblasentextZchn">
+    <w:name w:val="Sprechblasentext Zchn"/>
+    <w:link w:val="Sprechblasentext"/>
+    <w:uiPriority w:val="99"/>
+    <w:semiHidden/>
+    <w:rsid w:val="001316DF"/>
+    <w:rPr>
+      <w:rFonts w:ascii="Times New Roman" w:eastAsia="Times New Roman" w:hAnsi="Times New Roman" w:cs="Arial"/>
+      <w:sz w:val="0"/>
+      <w:szCs w:val="0"/>
     </w:rPr>
   </w:style>
 </w:styles>
 </file>
 
 <file path=word/theme/theme1.xml><?xml version="1.0" encoding="utf-8"?>
-<a:theme xmlns:a="http://schemas.openxmlformats.org/drawingml/2006/main" name="Office-Design">
+<a:theme xmlns:a="http://schemas.openxmlformats.org/drawingml/2006/main" name="Office Theme">
   <a:themeElements>
     <a:clrScheme name="Office">
       <a:dk1>
@@ -2036,7 +1886,7 @@
     </a:clrScheme>
     <a:fontScheme name="Office">
       <a:majorFont>
-        <a:latin typeface="Calibri"/>
+        <a:latin typeface="Cambria"/>
         <a:ea typeface=""/>
         <a:cs typeface=""/>
         <a:font script="Jpan" typeface="ＭＳ ゴシック"/>
@@ -2070,7 +1920,7 @@
         <a:font script="Uigh" typeface="Microsoft Uighur"/>
       </a:majorFont>
       <a:minorFont>
-        <a:latin typeface="Cambria"/>
+        <a:latin typeface="Calibri"/>
         <a:ea typeface=""/>
         <a:cs typeface=""/>
         <a:font script="Jpan" typeface="ＭＳ 明朝"/>
@@ -2136,16 +1986,20 @@
           <a:gsLst>
             <a:gs pos="0">
               <a:schemeClr val="phClr">
-                <a:tint val="100000"/>
-                <a:shade val="100000"/>
+                <a:shade val="51000"/>
+                <a:satMod val="130000"/>
+              </a:schemeClr>
+            </a:gs>
+            <a:gs pos="80000">
+              <a:schemeClr val="phClr">
+                <a:shade val="93000"/>
                 <a:satMod val="130000"/>
               </a:schemeClr>
             </a:gs>
             <a:gs pos="100000">
               <a:schemeClr val="phClr">
-                <a:tint val="50000"/>
-                <a:shade val="100000"/>
-                <a:satMod val="350000"/>
+                <a:shade val="94000"/>
+                <a:satMod val="135000"/>
               </a:schemeClr>
             </a:gs>
           </a:gsLst>
@@ -2267,46 +2121,7 @@
       </a:bgFillStyleLst>
     </a:fmtScheme>
   </a:themeElements>
-  <a:objectDefaults>
-    <a:spDef>
-      <a:spPr/>
-      <a:bodyPr/>
-      <a:lstStyle/>
-      <a:style>
-        <a:lnRef idx="1">
-          <a:schemeClr val="accent1"/>
-        </a:lnRef>
-        <a:fillRef idx="3">
-          <a:schemeClr val="accent1"/>
-        </a:fillRef>
-        <a:effectRef idx="2">
-          <a:schemeClr val="accent1"/>
-        </a:effectRef>
-        <a:fontRef idx="minor">
-          <a:schemeClr val="lt1"/>
-        </a:fontRef>
-      </a:style>
-    </a:spDef>
-    <a:lnDef>
-      <a:spPr/>
-      <a:bodyPr/>
-      <a:lstStyle/>
-      <a:style>
-        <a:lnRef idx="2">
-          <a:schemeClr val="accent1"/>
-        </a:lnRef>
-        <a:fillRef idx="0">
-          <a:schemeClr val="accent1"/>
-        </a:fillRef>
-        <a:effectRef idx="1">
-          <a:schemeClr val="accent1"/>
-        </a:effectRef>
-        <a:fontRef idx="minor">
-          <a:schemeClr val="tx1"/>
-        </a:fontRef>
-      </a:style>
-    </a:lnDef>
-  </a:objectDefaults>
+  <a:objectDefaults/>
   <a:extraClrSchemeLst/>
 </a:theme>
 </file>
</xml_diff>

<commit_message>
Changes in the cover letter
</commit_message>
<xml_diff>
--- a/doc/Publications/JChromatogrB-InCroMAP/CoverLetter.docx
+++ b/doc/Publications/JChromatogrB-InCroMAP/CoverLetter.docx
@@ -343,17 +343,7 @@
           <w:sz w:val="20"/>
           <w:szCs w:val="20"/>
         </w:rPr>
-        <w:t>19. Septem</w:t>
-      </w:r>
-      <w:bookmarkStart w:id="0" w:name="_GoBack"/>
-      <w:bookmarkEnd w:id="0"/>
-      <w:r>
-        <w:rPr>
-          <w:noProof/>
-          <w:sz w:val="20"/>
-          <w:szCs w:val="20"/>
-        </w:rPr>
-        <w:t>ber 2013</w:t>
+        <w:t>26. September 2013</w:t>
       </w:r>
       <w:r>
         <w:rPr>
@@ -517,7 +507,15 @@
         <w:rPr>
           <w:lang w:val="en-US"/>
         </w:rPr>
-        <w:t xml:space="preserve"> of the Journal of Chromatography B and for your very kind extension of the deadline by two weeks. Enclosed you f</w:t>
+        <w:t xml:space="preserve"> of the Journal of Chromatography B and for your very kind extension of the deadline</w:t>
+      </w:r>
+      <w:bookmarkStart w:id="0" w:name="_GoBack"/>
+      <w:bookmarkEnd w:id="0"/>
+      <w:r>
+        <w:rPr>
+          <w:lang w:val="en-US"/>
+        </w:rPr>
+        <w:t>. Enclosed you f</w:t>
       </w:r>
       <w:r>
         <w:rPr>

</xml_diff>